<commit_message>
Updated my part of report
</commit_message>
<xml_diff>
--- a/report.docx
+++ b/report.docx
@@ -157,37 +157,9 @@
           <w:szCs w:val="32"/>
           <w:u w:val="single"/>
         </w:rPr>
-        <w:t>Optimisations</w:t>
-      </w:r>
-    </w:p>
-    <w:p>
-      <w:pPr>
-        <w:rPr>
-          <w:rFonts w:cstheme="minorHAnsi"/>
-          <w:sz w:val="28"/>
-          <w:szCs w:val="28"/>
-        </w:rPr>
-      </w:pPr>
-      <w:r>
-        <w:rPr>
-          <w:rFonts w:cstheme="minorHAnsi"/>
-          <w:sz w:val="28"/>
-          <w:szCs w:val="28"/>
-        </w:rPr>
-        <w:t>An important detail in our optimisation strategy was utilising _m128d instructions as opposed to _m128. It quickly became apparent that _m128 operations resulted in values which were not precise enough and led to the sum of absolute differences being very large, even with the smallest input values. Therefore it was imperative from the offset to use operations such as _mm_mul_pd instead of _mm_mul_ps so ensure accuracy in all calculations.</w:t>
-      </w:r>
-    </w:p>
-    <w:p>
-      <w:pPr>
-        <w:rPr>
-          <w:rFonts w:cstheme="minorHAnsi"/>
-          <w:sz w:val="28"/>
-          <w:szCs w:val="28"/>
-        </w:rPr>
-      </w:pPr>
-    </w:p>
-    <w:p>
-      <w:pPr>
+        <w:t>Vectorisation</w:t>
+      </w:r>
+      <w:r>
         <w:rPr>
           <w:rFonts w:cstheme="minorHAnsi"/>
           <w:i/>
@@ -196,14 +168,229 @@
           <w:szCs w:val="32"/>
           <w:u w:val="single"/>
         </w:rPr>
-      </w:pPr>
-      <w:r>
-        <w:rPr>
-          <w:rFonts w:cstheme="minorHAnsi"/>
-          <w:sz w:val="28"/>
-          <w:szCs w:val="28"/>
-        </w:rPr>
-        <w:t>Another optimisation we implemented was to handle vectorisation for kernel order. For kernel order 3, 5 or 7, each kernel is a 3x3 matrix and each element of the matrix is multiplied by a corresponding pixel in the image, so to vectorise this operation we can load two values from one kernel and multiply them by the two corresponding pixels. However for a kernel order of 1, each kernel only has one element. Therefore for order of 1, we load values from two separate kernels and multiply them by their corresponding pixels</w:t>
+        <w:t>s</w:t>
+      </w:r>
+    </w:p>
+    <w:p>
+      <w:pPr>
+        <w:rPr>
+          <w:rFonts w:cstheme="minorHAnsi"/>
+          <w:sz w:val="28"/>
+          <w:szCs w:val="28"/>
+        </w:rPr>
+      </w:pPr>
+      <w:r>
+        <w:rPr>
+          <w:rFonts w:cstheme="minorHAnsi"/>
+          <w:sz w:val="28"/>
+          <w:szCs w:val="28"/>
+        </w:rPr>
+        <w:t>An important detail in our optimisation strategy was utilising _m128d instructions as opposed to _m128. It quickly became apparent that _m128 operations resulted in values which were not precise enough and led to the sum of absolute differences being very large, even with the smallest input values. Therefore it was imperative from the offset to use operations such as _mm_mul_pd instead of _mm_mul_ps so ensure accuracy in all calculations.</w:t>
+      </w:r>
+      <w:r>
+        <w:rPr>
+          <w:rFonts w:cstheme="minorHAnsi"/>
+          <w:sz w:val="28"/>
+          <w:szCs w:val="28"/>
+        </w:rPr>
+        <w:t xml:space="preserve"> This meant that we had to use vectors of size two instead of size four, which was an inconvenience to say the least but an unavoidable one.</w:t>
+      </w:r>
+    </w:p>
+    <w:p>
+      <w:pPr>
+        <w:rPr>
+          <w:rFonts w:cstheme="minorHAnsi"/>
+          <w:sz w:val="28"/>
+          <w:szCs w:val="28"/>
+        </w:rPr>
+      </w:pPr>
+    </w:p>
+    <w:p>
+      <w:pPr>
+        <w:rPr>
+          <w:rFonts w:cstheme="minorHAnsi"/>
+          <w:sz w:val="28"/>
+          <w:szCs w:val="28"/>
+        </w:rPr>
+      </w:pPr>
+    </w:p>
+    <w:p>
+      <w:pPr>
+        <w:rPr>
+          <w:rFonts w:cstheme="minorHAnsi"/>
+          <w:sz w:val="28"/>
+          <w:szCs w:val="28"/>
+        </w:rPr>
+      </w:pPr>
+    </w:p>
+    <w:p>
+      <w:pPr>
+        <w:rPr>
+          <w:rFonts w:cstheme="minorHAnsi"/>
+          <w:sz w:val="28"/>
+          <w:szCs w:val="28"/>
+        </w:rPr>
+      </w:pPr>
+    </w:p>
+    <w:p>
+      <w:pPr>
+        <w:rPr>
+          <w:rFonts w:cstheme="minorHAnsi"/>
+          <w:sz w:val="28"/>
+          <w:szCs w:val="28"/>
+        </w:rPr>
+      </w:pPr>
+    </w:p>
+    <w:p>
+      <w:pPr>
+        <w:rPr>
+          <w:rFonts w:cstheme="minorHAnsi"/>
+          <w:sz w:val="28"/>
+          <w:szCs w:val="28"/>
+        </w:rPr>
+      </w:pPr>
+    </w:p>
+    <w:p>
+      <w:pPr>
+        <w:rPr>
+          <w:rFonts w:cstheme="minorHAnsi"/>
+          <w:sz w:val="28"/>
+          <w:szCs w:val="28"/>
+        </w:rPr>
+      </w:pPr>
+    </w:p>
+    <w:p>
+      <w:pPr>
+        <w:rPr>
+          <w:rFonts w:cstheme="minorHAnsi"/>
+          <w:sz w:val="28"/>
+          <w:szCs w:val="28"/>
+        </w:rPr>
+      </w:pPr>
+    </w:p>
+    <w:p>
+      <w:pPr>
+        <w:rPr>
+          <w:rFonts w:cstheme="minorHAnsi"/>
+          <w:sz w:val="28"/>
+          <w:szCs w:val="28"/>
+        </w:rPr>
+      </w:pPr>
+    </w:p>
+    <w:p>
+      <w:pPr>
+        <w:rPr>
+          <w:rFonts w:cstheme="minorHAnsi"/>
+          <w:sz w:val="28"/>
+          <w:szCs w:val="28"/>
+        </w:rPr>
+      </w:pPr>
+    </w:p>
+    <w:p>
+      <w:pPr>
+        <w:rPr>
+          <w:rFonts w:cstheme="minorHAnsi"/>
+          <w:sz w:val="28"/>
+          <w:szCs w:val="28"/>
+        </w:rPr>
+      </w:pPr>
+    </w:p>
+    <w:p>
+      <w:pPr>
+        <w:rPr>
+          <w:rFonts w:cstheme="minorHAnsi"/>
+          <w:sz w:val="28"/>
+          <w:szCs w:val="28"/>
+        </w:rPr>
+      </w:pPr>
+      <w:r>
+        <w:rPr>
+          <w:rFonts w:cstheme="minorHAnsi"/>
+          <w:sz w:val="28"/>
+          <w:szCs w:val="28"/>
+        </w:rPr>
+        <w:t xml:space="preserve">To vectorise the code, we load two consecutive values from </w:t>
+      </w:r>
+      <w:r>
+        <w:rPr>
+          <w:rFonts w:cstheme="minorHAnsi"/>
+          <w:sz w:val="28"/>
+          <w:szCs w:val="28"/>
+        </w:rPr>
+        <w:t xml:space="preserve">the current channel of the current kernel and load in the corresponding values in the image. </w:t>
+      </w:r>
+      <w:r>
+        <w:rPr>
+          <w:rFonts w:cstheme="minorHAnsi"/>
+          <w:sz w:val="28"/>
+          <w:szCs w:val="28"/>
+        </w:rPr>
+        <w:t>We then multiply these vectors together and add their total to the current sum. The final sum will be the accumulation of these products across all channels at a particular point in the image for a single kernel. A single element of the output is equalled to one of these sums.</w:t>
+      </w:r>
+      <w:r>
+        <w:rPr>
+          <w:noProof/>
+        </w:rPr>
+        <w:drawing>
+          <wp:inline distT="0" distB="0" distL="0" distR="0" wp14:anchorId="0BF7F30C" wp14:editId="4233CE54">
+            <wp:extent cx="5695950" cy="1838325"/>
+            <wp:effectExtent l="0" t="0" r="0" b="9525"/>
+            <wp:docPr id="2" name="Picture 2" descr="Text&#10;&#10;Description automatically generated"/>
+            <wp:cNvGraphicFramePr>
+              <a:graphicFrameLocks xmlns:a="http://schemas.openxmlformats.org/drawingml/2006/main" noChangeAspect="1"/>
+            </wp:cNvGraphicFramePr>
+            <a:graphic xmlns:a="http://schemas.openxmlformats.org/drawingml/2006/main">
+              <a:graphicData uri="http://schemas.openxmlformats.org/drawingml/2006/picture">
+                <pic:pic xmlns:pic="http://schemas.openxmlformats.org/drawingml/2006/picture">
+                  <pic:nvPicPr>
+                    <pic:cNvPr id="2" name="Picture 2" descr="Text&#10;&#10;Description automatically generated"/>
+                    <pic:cNvPicPr/>
+                  </pic:nvPicPr>
+                  <pic:blipFill>
+                    <a:blip r:embed="rId4"/>
+                    <a:stretch>
+                      <a:fillRect/>
+                    </a:stretch>
+                  </pic:blipFill>
+                  <pic:spPr>
+                    <a:xfrm>
+                      <a:off x="0" y="0"/>
+                      <a:ext cx="5695950" cy="1838325"/>
+                    </a:xfrm>
+                    <a:prstGeom prst="rect">
+                      <a:avLst/>
+                    </a:prstGeom>
+                  </pic:spPr>
+                </pic:pic>
+              </a:graphicData>
+            </a:graphic>
+          </wp:inline>
+        </w:drawing>
+      </w:r>
+    </w:p>
+    <w:p>
+      <w:pPr>
+        <w:rPr>
+          <w:rFonts w:cstheme="minorHAnsi"/>
+          <w:sz w:val="28"/>
+          <w:szCs w:val="28"/>
+        </w:rPr>
+      </w:pPr>
+      <w:r>
+        <w:rPr>
+          <w:rFonts w:cstheme="minorHAnsi"/>
+          <w:sz w:val="28"/>
+          <w:szCs w:val="28"/>
+        </w:rPr>
+        <w:t xml:space="preserve">As each kernel order is negative and our vector size being positive, </w:t>
+      </w:r>
+      <w:r>
+        <w:rPr>
+          <w:rFonts w:cstheme="minorHAnsi"/>
+          <w:sz w:val="28"/>
+          <w:szCs w:val="28"/>
+        </w:rPr>
+        <w:t>we have to ensure that we don’t load in the wrong values for the kernel and the image when at the last load of each row of a kernel. To combat this, we load in too many elements from the kernel (past the final index) but set the corresponding value in the image to zero</w:t>
       </w:r>
       <w:r>
         <w:rPr>
@@ -212,6 +399,71 @@
           <w:szCs w:val="28"/>
         </w:rPr>
         <w:t>.</w:t>
+      </w:r>
+      <w:r>
+        <w:rPr>
+          <w:rFonts w:cstheme="minorHAnsi"/>
+          <w:sz w:val="28"/>
+          <w:szCs w:val="28"/>
+        </w:rPr>
+        <w:t xml:space="preserve"> </w:t>
+      </w:r>
+      <w:r>
+        <w:rPr>
+          <w:rFonts w:cstheme="minorHAnsi"/>
+          <w:sz w:val="28"/>
+          <w:szCs w:val="28"/>
+        </w:rPr>
+        <w:t>This nullifies the above problem by ensuring that the product with the wrong value is always zero.</w:t>
+      </w:r>
+    </w:p>
+    <w:p>
+      <w:pPr>
+        <w:rPr>
+          <w:rFonts w:cstheme="minorHAnsi"/>
+          <w:sz w:val="28"/>
+          <w:szCs w:val="28"/>
+        </w:rPr>
+      </w:pPr>
+      <w:r>
+        <w:rPr>
+          <w:noProof/>
+        </w:rPr>
+        <w:drawing>
+          <wp:inline distT="0" distB="0" distL="0" distR="0" wp14:anchorId="33511BC7" wp14:editId="49A367BA">
+            <wp:extent cx="3419475" cy="866775"/>
+            <wp:effectExtent l="0" t="0" r="9525" b="9525"/>
+            <wp:docPr id="1" name="Picture 1" descr="Text&#10;&#10;Description automatically generated"/>
+            <wp:cNvGraphicFramePr>
+              <a:graphicFrameLocks xmlns:a="http://schemas.openxmlformats.org/drawingml/2006/main" noChangeAspect="1"/>
+            </wp:cNvGraphicFramePr>
+            <a:graphic xmlns:a="http://schemas.openxmlformats.org/drawingml/2006/main">
+              <a:graphicData uri="http://schemas.openxmlformats.org/drawingml/2006/picture">
+                <pic:pic xmlns:pic="http://schemas.openxmlformats.org/drawingml/2006/picture">
+                  <pic:nvPicPr>
+                    <pic:cNvPr id="1" name="Picture 1" descr="Text&#10;&#10;Description automatically generated"/>
+                    <pic:cNvPicPr/>
+                  </pic:nvPicPr>
+                  <pic:blipFill>
+                    <a:blip r:embed="rId5"/>
+                    <a:stretch>
+                      <a:fillRect/>
+                    </a:stretch>
+                  </pic:blipFill>
+                  <pic:spPr>
+                    <a:xfrm>
+                      <a:off x="0" y="0"/>
+                      <a:ext cx="3419475" cy="866775"/>
+                    </a:xfrm>
+                    <a:prstGeom prst="rect">
+                      <a:avLst/>
+                    </a:prstGeom>
+                  </pic:spPr>
+                </pic:pic>
+              </a:graphicData>
+            </a:graphic>
+          </wp:inline>
+        </w:drawing>
       </w:r>
     </w:p>
     <w:p>
@@ -298,7 +550,6 @@
           <w:szCs w:val="32"/>
           <w:u w:val="single"/>
         </w:rPr>
-        <w:lastRenderedPageBreak/>
         <w:t>Timings</w:t>
       </w:r>
     </w:p>

</xml_diff>

<commit_message>
added outro to report, added names to source file
</commit_message>
<xml_diff>
--- a/report.docx
+++ b/report.docx
@@ -21,10 +21,12 @@
           <w:sz w:val="36"/>
           <w:szCs w:val="36"/>
         </w:rPr>
-        <w:t xml:space="preserve">Parallel Multichannel </w:t>
-      </w:r>
-      <w:proofErr w:type="spellStart"/>
-      <w:r>
+        <w:t>Parallel Multichannel Multikernal Convolution</w:t>
+      </w:r>
+    </w:p>
+    <w:p>
+      <w:pPr>
+        <w:jc w:val="center"/>
         <w:rPr>
           <w:rFonts w:asciiTheme="majorHAnsi" w:hAnsiTheme="majorHAnsi" w:cstheme="majorHAnsi"/>
           <w:b/>
@@ -32,9 +34,7 @@
           <w:sz w:val="36"/>
           <w:szCs w:val="36"/>
         </w:rPr>
-        <w:t>Multikernal</w:t>
-      </w:r>
-      <w:proofErr w:type="spellEnd"/>
+      </w:pPr>
       <w:r>
         <w:rPr>
           <w:rFonts w:asciiTheme="majorHAnsi" w:hAnsiTheme="majorHAnsi" w:cstheme="majorHAnsi"/>
@@ -43,12 +43,9 @@
           <w:sz w:val="36"/>
           <w:szCs w:val="36"/>
         </w:rPr>
-        <w:t xml:space="preserve"> Convolution</w:t>
-      </w:r>
-    </w:p>
-    <w:p>
-      <w:pPr>
-        <w:jc w:val="center"/>
+        <w:t>CSU</w:t>
+      </w:r>
+      <w:r>
         <w:rPr>
           <w:rFonts w:asciiTheme="majorHAnsi" w:hAnsiTheme="majorHAnsi" w:cstheme="majorHAnsi"/>
           <w:b/>
@@ -56,8 +53,12 @@
           <w:sz w:val="36"/>
           <w:szCs w:val="36"/>
         </w:rPr>
-      </w:pPr>
-      <w:r>
+        <w:t xml:space="preserve">33014 </w:t>
+      </w:r>
+    </w:p>
+    <w:p>
+      <w:pPr>
+        <w:jc w:val="center"/>
         <w:rPr>
           <w:rFonts w:asciiTheme="majorHAnsi" w:hAnsiTheme="majorHAnsi" w:cstheme="majorHAnsi"/>
           <w:b/>
@@ -65,8 +66,7 @@
           <w:sz w:val="36"/>
           <w:szCs w:val="36"/>
         </w:rPr>
-        <w:t>CSU</w:t>
-      </w:r>
+      </w:pPr>
       <w:r>
         <w:rPr>
           <w:rFonts w:asciiTheme="majorHAnsi" w:hAnsiTheme="majorHAnsi" w:cstheme="majorHAnsi"/>
@@ -75,28 +75,6 @@
           <w:sz w:val="36"/>
           <w:szCs w:val="36"/>
         </w:rPr>
-        <w:t xml:space="preserve">33014 </w:t>
-      </w:r>
-    </w:p>
-    <w:p>
-      <w:pPr>
-        <w:jc w:val="center"/>
-        <w:rPr>
-          <w:rFonts w:asciiTheme="majorHAnsi" w:hAnsiTheme="majorHAnsi" w:cstheme="majorHAnsi"/>
-          <w:b/>
-          <w:bCs/>
-          <w:sz w:val="36"/>
-          <w:szCs w:val="36"/>
-        </w:rPr>
-      </w:pPr>
-      <w:r>
-        <w:rPr>
-          <w:rFonts w:asciiTheme="majorHAnsi" w:hAnsiTheme="majorHAnsi" w:cstheme="majorHAnsi"/>
-          <w:b/>
-          <w:bCs/>
-          <w:sz w:val="36"/>
-          <w:szCs w:val="36"/>
-        </w:rPr>
         <w:t>Conor Doherty, Aaron Bruce, John Cosgrove</w:t>
       </w:r>
     </w:p>
@@ -148,25 +126,7 @@
           <w:sz w:val="28"/>
           <w:szCs w:val="28"/>
         </w:rPr>
-        <w:t xml:space="preserve">For our approach, as stated in the assignment brief, we paid close attention to writing an efficient algorithm but also to other issues such as locality of data access and multiple available processor cores. Our group came together several times </w:t>
-      </w:r>
-      <w:proofErr w:type="gramStart"/>
-      <w:r>
-        <w:rPr>
-          <w:rFonts w:cstheme="minorHAnsi"/>
-          <w:sz w:val="28"/>
-          <w:szCs w:val="28"/>
-        </w:rPr>
-        <w:t>in order to</w:t>
-      </w:r>
-      <w:proofErr w:type="gramEnd"/>
-      <w:r>
-        <w:rPr>
-          <w:rFonts w:cstheme="minorHAnsi"/>
-          <w:sz w:val="28"/>
-          <w:szCs w:val="28"/>
-        </w:rPr>
-        <w:t xml:space="preserve"> work on our approach, with the end result being an amalgamation of optimisations suggested by each member. We made incremental changes which eventually brought our range of input sizes within the desired epsilon, while also negotiating segmentation faults and other errors</w:t>
+        <w:t>For our approach, as stated in the assignment brief, we paid close attention to writing an efficient algorithm but also to other issues such as locality of data access and multiple available processor cores. Our group came together several times in order to work on our approach, with the end result being an amalgamation of optimisations suggested by each member. We made incremental changes which eventually brought our range of input sizes within the desired epsilon, while also negotiating segmentation faults and other errors</w:t>
       </w:r>
       <w:r>
         <w:rPr>
@@ -257,61 +217,7 @@
           <w:sz w:val="28"/>
           <w:szCs w:val="28"/>
         </w:rPr>
-        <w:t xml:space="preserve">_m128 operations resulted in values which were not precise enough and led to the sum of absolute differences being very large, even with the smallest input values. </w:t>
-      </w:r>
-      <w:proofErr w:type="gramStart"/>
-      <w:r>
-        <w:rPr>
-          <w:rFonts w:cstheme="minorHAnsi"/>
-          <w:sz w:val="28"/>
-          <w:szCs w:val="28"/>
-        </w:rPr>
-        <w:t>Therefore</w:t>
-      </w:r>
-      <w:proofErr w:type="gramEnd"/>
-      <w:r>
-        <w:rPr>
-          <w:rFonts w:cstheme="minorHAnsi"/>
-          <w:sz w:val="28"/>
-          <w:szCs w:val="28"/>
-        </w:rPr>
-        <w:t xml:space="preserve"> it was imperative from the offset to use operations such as _</w:t>
-      </w:r>
-      <w:proofErr w:type="spellStart"/>
-      <w:r>
-        <w:rPr>
-          <w:rFonts w:cstheme="minorHAnsi"/>
-          <w:sz w:val="28"/>
-          <w:szCs w:val="28"/>
-        </w:rPr>
-        <w:t>mm_mul_pd</w:t>
-      </w:r>
-      <w:proofErr w:type="spellEnd"/>
-      <w:r>
-        <w:rPr>
-          <w:rFonts w:cstheme="minorHAnsi"/>
-          <w:sz w:val="28"/>
-          <w:szCs w:val="28"/>
-        </w:rPr>
-        <w:t xml:space="preserve"> instead of _</w:t>
-      </w:r>
-      <w:proofErr w:type="spellStart"/>
-      <w:r>
-        <w:rPr>
-          <w:rFonts w:cstheme="minorHAnsi"/>
-          <w:sz w:val="28"/>
-          <w:szCs w:val="28"/>
-        </w:rPr>
-        <w:t>mm_mul_ps</w:t>
-      </w:r>
-      <w:proofErr w:type="spellEnd"/>
-      <w:r>
-        <w:rPr>
-          <w:rFonts w:cstheme="minorHAnsi"/>
-          <w:sz w:val="28"/>
-          <w:szCs w:val="28"/>
-        </w:rPr>
-        <w:t xml:space="preserve"> so ensure accuracy in all calculations.</w:t>
+        <w:t>_m128 operations resulted in values which were not precise enough and led to the sum of absolute differences being very large, even with the smallest input values. Therefore it was imperative from the offset to use operations such as _mm_mul_pd instead of _mm_mul_ps so ensure accuracy in all calculations.</w:t>
       </w:r>
       <w:r>
         <w:rPr>
@@ -327,25 +233,7 @@
           <w:sz w:val="28"/>
           <w:szCs w:val="28"/>
         </w:rPr>
-        <w:t xml:space="preserve"> </w:t>
-      </w:r>
-      <w:proofErr w:type="gramStart"/>
-      <w:r>
-        <w:rPr>
-          <w:rFonts w:cstheme="minorHAnsi"/>
-          <w:sz w:val="28"/>
-          <w:szCs w:val="28"/>
-        </w:rPr>
-        <w:t>In order to</w:t>
-      </w:r>
-      <w:proofErr w:type="gramEnd"/>
-      <w:r>
-        <w:rPr>
-          <w:rFonts w:cstheme="minorHAnsi"/>
-          <w:sz w:val="28"/>
-          <w:szCs w:val="28"/>
-        </w:rPr>
-        <w:t xml:space="preserve"> work with __m128d we ha</w:t>
+        <w:t xml:space="preserve"> In order to work with __m128d we ha</w:t>
       </w:r>
       <w:r>
         <w:rPr>
@@ -369,25 +257,7 @@
           <w:sz w:val="28"/>
           <w:szCs w:val="28"/>
         </w:rPr>
-        <w:t xml:space="preserve"> that we worked with were of type double as well. To achieve this, we had to change the type of all of the given functions in the original code from type float and int16 to type double as well as the type of </w:t>
-      </w:r>
-      <w:proofErr w:type="gramStart"/>
-      <w:r>
-        <w:rPr>
-          <w:rFonts w:cstheme="minorHAnsi"/>
-          <w:sz w:val="28"/>
-          <w:szCs w:val="28"/>
-        </w:rPr>
-        <w:t>the all</w:t>
-      </w:r>
-      <w:proofErr w:type="gramEnd"/>
-      <w:r>
-        <w:rPr>
-          <w:rFonts w:cstheme="minorHAnsi"/>
-          <w:sz w:val="28"/>
-          <w:szCs w:val="28"/>
-        </w:rPr>
-        <w:t xml:space="preserve"> of the arrays such as ‘kernels’, ‘image’, ‘output’ etc.</w:t>
+        <w:t xml:space="preserve"> that we worked with were of type double as well. To achieve this, we had to change the type of all of the given functions in the original code from type float and int16 to type double as well as the type of the all of the arrays such as ‘kernels’, ‘image’, ‘output’ etc.</w:t>
       </w:r>
     </w:p>
     <w:p>
@@ -584,25 +454,7 @@
           <w:sz w:val="28"/>
           <w:szCs w:val="28"/>
         </w:rPr>
-        <w:t xml:space="preserve">we </w:t>
-      </w:r>
-      <w:proofErr w:type="gramStart"/>
-      <w:r>
-        <w:rPr>
-          <w:rFonts w:cstheme="minorHAnsi"/>
-          <w:sz w:val="28"/>
-          <w:szCs w:val="28"/>
-        </w:rPr>
-        <w:t>have to</w:t>
-      </w:r>
-      <w:proofErr w:type="gramEnd"/>
-      <w:r>
-        <w:rPr>
-          <w:rFonts w:cstheme="minorHAnsi"/>
-          <w:sz w:val="28"/>
-          <w:szCs w:val="28"/>
-        </w:rPr>
-        <w:t xml:space="preserve"> ensure that we don’t load in the wrong values for the kernel and the image when at the last load of each row of a kernel. To combat this, we load in too many elements from the kernel (past the final index) but set the corresponding value in the image to zero</w:t>
+        <w:t>we have to ensure that we don’t load in the wrong values for the kernel and the image when at the last load of each row of a kernel. To combat this, we load in too many elements from the kernel (past the final index) but set the corresponding value in the image to zero</w:t>
       </w:r>
       <w:r>
         <w:rPr>
@@ -742,6 +594,14 @@
           <w:szCs w:val="28"/>
         </w:rPr>
       </w:pPr>
+      <w:r>
+        <w:rPr>
+          <w:rFonts w:cstheme="minorHAnsi"/>
+          <w:sz w:val="28"/>
+          <w:szCs w:val="28"/>
+        </w:rPr>
+        <w:t>Overall this project taught us a great deal about writing an efficient multichannel multikernal routine. We were able to apply our previous knowledge of parallelisation from the first assignment and also put into practice our newly learned openmp techniques. We faced challenges in attaining suitably precise results from our routine and handling different order of kernel but the team came together and worked well in parallel to achieve a strong level of optimisation.</w:t>
+      </w:r>
     </w:p>
     <w:p>
       <w:pPr>

</xml_diff>